<commit_message>
Added G.surdaster genome & annotation; changed default methods for Round Robin; etc.
</commit_message>
<xml_diff>
--- a/README.DuffyNGS.Pipeline.docx
+++ b/README.DuffyNGS.Pipeline.docx
@@ -3794,15 +3794,7 @@
         <w:t xml:space="preserve"> you select resources on the fly.  </w:t>
       </w:r>
       <w:r>
-        <w:t xml:space="preserve">At ISB, for the </w:t>
-      </w:r>
-      <w:proofErr w:type="spellStart"/>
-      <w:r>
-        <w:t>Baliga</w:t>
-      </w:r>
-      <w:proofErr w:type="spellEnd"/>
-      <w:r>
-        <w:t xml:space="preserve"> lab, a typical session is invoked with the command ‘</w:t>
+        <w:t>At ISB, for the Baliga lab, a typical session is invoked with the command ‘</w:t>
       </w:r>
       <w:proofErr w:type="spellStart"/>
       <w:r>
@@ -7645,7 +7637,12 @@
         <w:t xml:space="preserve"> generated by the pipeline.</w:t>
       </w:r>
       <w:r>
-        <w:t xml:space="preserve">  Many of the comments are intended for just the bioinformatician or the scientist  -- hopefully the context makes it clear.</w:t>
+        <w:t xml:space="preserve">  Many of the comments are </w:t>
+      </w:r>
+      <w:bookmarkStart w:id="0" w:name="_GoBack"/>
+      <w:bookmarkEnd w:id="0"/>
+      <w:r>
+        <w:t>intended for just the bioinformatician or the scientist  -- hopefully the context makes it clear.</w:t>
       </w:r>
     </w:p>
     <w:p/>
@@ -8878,8 +8875,6 @@
       <w:r>
         <w:t>Transcripts Per Million” (TPM) (Wagner 2012), in addition to the default units of “Reads Per K(thousand exon bases) per Million aligned reads (RPKM).   The default for all DE tools is RPKM, but choice of units can be controlled with option “expression.units”.</w:t>
       </w:r>
-      <w:bookmarkStart w:id="0" w:name="_GoBack"/>
-      <w:bookmarkEnd w:id="0"/>
     </w:p>
     <w:p/>
     <w:p>
@@ -9801,18 +9796,18 @@
         <w:t>s</w:t>
       </w:r>
       <w:r>
-        <w:t xml:space="preserve"> are openable with any web browser, and </w:t>
-      </w:r>
-      <w:r>
-        <w:t xml:space="preserve">intended as an easy way to view just the most interesting subset </w:t>
+        <w:t xml:space="preserve"> are openable with any web </w:t>
       </w:r>
       <w:proofErr w:type="gramStart"/>
       <w:r>
-        <w:t>of  a</w:t>
+        <w:t>browser, and</w:t>
       </w:r>
       <w:proofErr w:type="gramEnd"/>
       <w:r>
-        <w:t xml:space="preserve"> comparison question.</w:t>
+        <w:t xml:space="preserve"> </w:t>
+      </w:r>
+      <w:r>
+        <w:t>intended as an easy way to view just the most interesting subset of a comparison question.</w:t>
       </w:r>
     </w:p>
     <w:p>

</xml_diff>

<commit_message>
updating version to 1.9.1; more tweaks to virus search tool
</commit_message>
<xml_diff>
--- a/README.DuffyNGS.Pipeline.docx
+++ b/README.DuffyNGS.Pipeline.docx
@@ -11610,16 +11610,16 @@
       <w:jc w:val="right"/>
     </w:pPr>
     <w:r>
-      <w:t>As of 2</w:t>
+      <w:t xml:space="preserve">As of </w:t>
     </w:r>
     <w:r>
-      <w:t>5</w:t>
+      <w:t>7</w:t>
     </w:r>
     <w:r>
       <w:t>-</w:t>
     </w:r>
     <w:r>
-      <w:t>Feb</w:t>
+      <w:t>Jul</w:t>
     </w:r>
     <w:r>
       <w:t>-20</w:t>
@@ -12297,6 +12297,7 @@
     <w:lsdException w:name="HTML Sample" w:semiHidden="1" w:unhideWhenUsed="1"/>
     <w:lsdException w:name="HTML Typewriter" w:semiHidden="1" w:unhideWhenUsed="1"/>
     <w:lsdException w:name="HTML Variable" w:semiHidden="1" w:unhideWhenUsed="1"/>
+    <w:lsdException w:name="Normal Table" w:semiHidden="1" w:unhideWhenUsed="1"/>
     <w:lsdException w:name="annotation subject" w:semiHidden="1" w:unhideWhenUsed="1"/>
     <w:lsdException w:name="No List" w:semiHidden="1" w:unhideWhenUsed="1"/>
     <w:lsdException w:name="Outline List 1" w:semiHidden="1" w:unhideWhenUsed="1"/>
@@ -12343,7 +12344,9 @@
     <w:lsdException w:name="Table Subtle 2" w:semiHidden="1" w:unhideWhenUsed="1"/>
     <w:lsdException w:name="Table Web 1" w:semiHidden="1" w:unhideWhenUsed="1"/>
     <w:lsdException w:name="Table Web 2" w:semiHidden="1" w:unhideWhenUsed="1"/>
+    <w:lsdException w:name="Table Web 3" w:semiHidden="1" w:unhideWhenUsed="1"/>
     <w:lsdException w:name="Balloon Text" w:semiHidden="1" w:uiPriority="99" w:unhideWhenUsed="1"/>
+    <w:lsdException w:name="Table Theme" w:semiHidden="1" w:unhideWhenUsed="1"/>
     <w:lsdException w:name="Light Shading"/>
     <w:lsdException w:name="Light List"/>
     <w:lsdException w:name="Light Grid"/>
@@ -12363,6 +12366,7 @@
     <w:lsdException w:name="Light Grid Accent 1"/>
     <w:lsdException w:name="Medium Shading 1 Accent 1"/>
     <w:lsdException w:name="Medium Shading 2 Accent 1"/>
+    <w:lsdException w:name="Medium List 1 Accent 1"/>
     <w:lsdException w:name="Revision" w:semiHidden="1"/>
     <w:lsdException w:name="Medium List 2 Accent 1"/>
     <w:lsdException w:name="Medium Grid 1 Accent 1"/>

</xml_diff>